<commit_message>
updating STAGE 3 language
</commit_message>
<xml_diff>
--- a/dataset-inventory/standard_schema/standardization_phases.docx
+++ b/dataset-inventory/standard_schema/standardization_phases.docx
@@ -1152,7 +1152,28 @@
         <w:t>:</w:t>
       </w:r>
       <w:r>
-        <w:t xml:space="preserve"> Clean and consolidate columns</w:t>
+        <w:t xml:space="preserve"> </w:t>
+      </w:r>
+      <w:r>
+        <w:t>Manually c</w:t>
+      </w:r>
+      <w:r>
+        <w:t xml:space="preserve">lean </w:t>
+      </w:r>
+      <w:r>
+        <w:t>records and cells</w:t>
+      </w:r>
+    </w:p>
+    <w:p>
+      <w:r>
+        <w:rPr>
+          <w:b/>
+          <w:bCs/>
+        </w:rPr>
+        <w:t>Naming convention:</w:t>
+      </w:r>
+      <w:r>
+        <w:t xml:space="preserve"> name_dataset_standard_3.csv</w:t>
       </w:r>
     </w:p>
     <w:p>
@@ -1163,6 +1184,8 @@
           <w:numId w:val="2"/>
         </w:numPr>
       </w:pPr>
+      <w:bookmarkStart w:id="0" w:name="_GoBack"/>
+      <w:bookmarkEnd w:id="0"/>
       <w:r>
         <w:t>Sort dataset based on the last column that has content (Z-A)</w:t>
       </w:r>
@@ -1176,14 +1199,11 @@
         </w:numPr>
       </w:pPr>
       <w:r>
+        <w:lastRenderedPageBreak/>
         <w:t>When rows are more fractured across more columns, they require more cleaning. Highest rate of error when splitting (e.g. “</w:t>
       </w:r>
       <w:r>
-        <w:t xml:space="preserve">Mornay, Philippe de, </w:t>
-      </w:r>
-      <w:r>
-        <w:lastRenderedPageBreak/>
-        <w:t>seigneur du Plessis-Marly, 1549-1623.</w:t>
+        <w:t>Mornay, Philippe de, seigneur du Plessis-Marly, 1549-1623.</w:t>
       </w:r>
       <w:r>
         <w:t>” is split across 6 columns when it should only be split across 4)</w:t>
@@ -1575,8 +1595,6 @@
       <w:r>
         <w:t xml:space="preserve">“of Garland”, </w:t>
       </w:r>
-      <w:bookmarkStart w:id="0" w:name="_GoBack"/>
-      <w:bookmarkEnd w:id="0"/>
       <w:r>
         <w:t>etc.)</w:t>
       </w:r>
@@ -1720,52 +1738,10 @@
         <w:rPr>
           <w:color w:val="FF0000"/>
         </w:rPr>
-        <w:t>For records with varying birthdates or deathdates (e.g. “</w:t>
-      </w:r>
-      <w:r>
-        <w:rPr>
-          <w:color w:val="FF0000"/>
-        </w:rPr>
-        <w:t>1553 or 4</w:t>
-      </w:r>
-      <w:r>
-        <w:rPr>
-          <w:color w:val="FF0000"/>
-        </w:rPr>
-        <w:t>”, “</w:t>
-      </w:r>
-      <w:r>
-        <w:rPr>
-          <w:color w:val="FF0000"/>
-        </w:rPr>
-        <w:t>1579 or 80</w:t>
-      </w:r>
-      <w:r>
-        <w:rPr>
-          <w:color w:val="FF0000"/>
-        </w:rPr>
-        <w:t>”), keep both values</w:t>
+        <w:t>For records with varying birthdates or deathdates (e.g. “1553 or 4”, “1579 or 80”), keep both values</w:t>
       </w:r>
     </w:p>
     <w:p/>
-    <w:p>
-      <w:r>
-        <w:rPr>
-          <w:b/>
-          <w:bCs/>
-        </w:rPr>
-        <w:t>Naming convention:</w:t>
-      </w:r>
-      <w:r>
-        <w:t xml:space="preserve"> name</w:t>
-      </w:r>
-      <w:r>
-        <w:t>_dataset</w:t>
-      </w:r>
-      <w:r>
-        <w:t>_standard_3.csv</w:t>
-      </w:r>
-    </w:p>
     <w:p/>
     <w:sectPr>
       <w:pgSz w:w="12240" w:h="15840"/>

</xml_diff>